<commit_message>
Remove the Apr 15 date.
</commit_message>
<xml_diff>
--- a/Meeting Summary.docx
+++ b/Meeting Summary.docx
@@ -54,23 +54,7 @@
           <w:sz w:val="24"/>
           <w:szCs w:val="24"/>
         </w:rPr>
-        <w:t xml:space="preserve"> lacks the ability to </w:t>
-      </w:r>
-      <w:proofErr w:type="gramStart"/>
-      <w:r>
-        <w:rPr>
-          <w:sz w:val="24"/>
-          <w:szCs w:val="24"/>
-        </w:rPr>
-        <w:t>easily and seamlessly grow its clientele</w:t>
-      </w:r>
-      <w:proofErr w:type="gramEnd"/>
-      <w:r>
-        <w:rPr>
-          <w:sz w:val="24"/>
-          <w:szCs w:val="24"/>
-        </w:rPr>
-        <w:t xml:space="preserve">. Mr. Austin, the owner of Tax Boss, laid out </w:t>
+        <w:t xml:space="preserve"> lacks the ability to easily and seamlessly grow its clientele. Mr. Austin, the owner of Tax Boss, laid out </w:t>
       </w:r>
       <w:r>
         <w:rPr>
@@ -112,7 +96,14 @@
           <w:sz w:val="24"/>
           <w:szCs w:val="24"/>
         </w:rPr>
-        <w:t xml:space="preserve"> improve, with solutions provided by April 15, 2022.</w:t>
+        <w:t xml:space="preserve"> improve</w:t>
+      </w:r>
+      <w:r>
+        <w:rPr>
+          <w:sz w:val="24"/>
+          <w:szCs w:val="24"/>
+        </w:rPr>
+        <w:t>.</w:t>
       </w:r>
     </w:p>
     <w:p>
@@ -3025,6 +3016,21 @@
 </file>
 
 <file path=customXml/item1.xml><?xml version="1.0" encoding="utf-8"?>
+<p:properties xmlns:p="http://schemas.microsoft.com/office/2006/metadata/properties" xmlns:xsi="http://www.w3.org/2001/XMLSchema-instance" xmlns:pc="http://schemas.microsoft.com/office/infopath/2007/PartnerControls">
+  <documentManagement/>
+</p:properties>
+</file>
+
+<file path=customXml/item2.xml><?xml version="1.0" encoding="utf-8"?>
+<?mso-contentType ?>
+<FormTemplates xmlns="http://schemas.microsoft.com/sharepoint/v3/contenttype/forms">
+  <Display>DocumentLibraryForm</Display>
+  <Edit>DocumentLibraryForm</Edit>
+  <New>DocumentLibraryForm</New>
+</FormTemplates>
+</file>
+
+<file path=customXml/item3.xml><?xml version="1.0" encoding="utf-8"?>
 <ct:contentTypeSchema xmlns:ct="http://schemas.microsoft.com/office/2006/metadata/contentType" xmlns:ma="http://schemas.microsoft.com/office/2006/metadata/properties/metaAttributes" ct:_="" ma:_="" ma:contentTypeName="Document" ma:contentTypeID="0x010100A9D10804DD8DBF40897D653CA550EBB6" ma:contentTypeVersion="8" ma:contentTypeDescription="Create a new document." ma:contentTypeScope="" ma:versionID="df4ba6c0e63c63ca4d06781345e895c1">
   <xsd:schema xmlns:xsd="http://www.w3.org/2001/XMLSchema" xmlns:xs="http://www.w3.org/2001/XMLSchema" xmlns:p="http://schemas.microsoft.com/office/2006/metadata/properties" xmlns:ns2="ca2b2b11-9a24-4b16-9b92-acecbef365b6" targetNamespace="http://schemas.microsoft.com/office/2006/metadata/properties" ma:root="true" ma:fieldsID="e35e576cef18a735a7ce13693836f78d" ns2:_="">
     <xsd:import namespace="ca2b2b11-9a24-4b16-9b92-acecbef365b6"/>
@@ -3196,22 +3202,24 @@
 </ct:contentTypeSchema>
 </file>
 
-<file path=customXml/item2.xml><?xml version="1.0" encoding="utf-8"?>
-<?mso-contentType ?>
-<FormTemplates xmlns="http://schemas.microsoft.com/sharepoint/v3/contenttype/forms">
-  <Display>DocumentLibraryForm</Display>
-  <Edit>DocumentLibraryForm</Edit>
-  <New>DocumentLibraryForm</New>
-</FormTemplates>
+<file path=customXml/itemProps1.xml><?xml version="1.0" encoding="utf-8"?>
+<ds:datastoreItem xmlns:ds="http://schemas.openxmlformats.org/officeDocument/2006/customXml" ds:itemID="{334235D3-65E9-4E60-8755-AAAEC7AA01AE}">
+  <ds:schemaRefs>
+    <ds:schemaRef ds:uri="http://schemas.microsoft.com/office/2006/metadata/properties"/>
+    <ds:schemaRef ds:uri="http://schemas.microsoft.com/office/infopath/2007/PartnerControls"/>
+  </ds:schemaRefs>
+</ds:datastoreItem>
 </file>
 
-<file path=customXml/item3.xml><?xml version="1.0" encoding="utf-8"?>
-<p:properties xmlns:p="http://schemas.microsoft.com/office/2006/metadata/properties" xmlns:xsi="http://www.w3.org/2001/XMLSchema-instance" xmlns:pc="http://schemas.microsoft.com/office/infopath/2007/PartnerControls">
-  <documentManagement/>
-</p:properties>
+<file path=customXml/itemProps2.xml><?xml version="1.0" encoding="utf-8"?>
+<ds:datastoreItem xmlns:ds="http://schemas.openxmlformats.org/officeDocument/2006/customXml" ds:itemID="{5898731B-8DBC-47B9-904C-56C733239FD2}">
+  <ds:schemaRefs>
+    <ds:schemaRef ds:uri="http://schemas.microsoft.com/sharepoint/v3/contenttype/forms"/>
+  </ds:schemaRefs>
+</ds:datastoreItem>
 </file>
 
-<file path=customXml/itemProps1.xml><?xml version="1.0" encoding="utf-8"?>
+<file path=customXml/itemProps3.xml><?xml version="1.0" encoding="utf-8"?>
 <ds:datastoreItem xmlns:ds="http://schemas.openxmlformats.org/officeDocument/2006/customXml" ds:itemID="{1504003D-DEE9-4704-9518-47BBF302B529}">
   <ds:schemaRefs>
     <ds:schemaRef ds:uri="http://schemas.microsoft.com/office/2006/metadata/contentType"/>
@@ -3227,21 +3235,4 @@
     <ds:schemaRef ds:uri="http://schemas.microsoft.com/internal/obd"/>
   </ds:schemaRefs>
 </ds:datastoreItem>
-</file>
-
-<file path=customXml/itemProps2.xml><?xml version="1.0" encoding="utf-8"?>
-<ds:datastoreItem xmlns:ds="http://schemas.openxmlformats.org/officeDocument/2006/customXml" ds:itemID="{5898731B-8DBC-47B9-904C-56C733239FD2}">
-  <ds:schemaRefs>
-    <ds:schemaRef ds:uri="http://schemas.microsoft.com/sharepoint/v3/contenttype/forms"/>
-  </ds:schemaRefs>
-</ds:datastoreItem>
-</file>
-
-<file path=customXml/itemProps3.xml><?xml version="1.0" encoding="utf-8"?>
-<ds:datastoreItem xmlns:ds="http://schemas.openxmlformats.org/officeDocument/2006/customXml" ds:itemID="{334235D3-65E9-4E60-8755-AAAEC7AA01AE}">
-  <ds:schemaRefs>
-    <ds:schemaRef ds:uri="http://schemas.microsoft.com/office/2006/metadata/properties"/>
-    <ds:schemaRef ds:uri="http://schemas.microsoft.com/office/infopath/2007/PartnerControls"/>
-  </ds:schemaRefs>
-</ds:datastoreItem>
 </file>
</xml_diff>